<commit_message>
Added in more pics.
</commit_message>
<xml_diff>
--- a/Documentation/ChatTechnical.docx
+++ b/Documentation/ChatTechnical.docx
@@ -97,6 +97,7 @@
                                   <w:dataBinding w:prefixMappings="xmlns:ns0='http://schemas.openxmlformats.org/package/2006/metadata/core-properties' xmlns:ns1='http://purl.org/dc/elements/1.1/'" w:xpath="/ns0:coreProperties[1]/ns1:title[1]" w:storeItemID="{6C3C8BC8-F283-45AE-878A-BAB7291924A1}"/>
                                   <w:text/>
                                 </w:sdtPr>
+                                <w:sdtEndPr/>
                                 <w:sdtContent>
                                   <w:p>
                                     <w:pPr>
@@ -144,6 +145,7 @@
                                   <w:dataBinding w:prefixMappings="xmlns:ns0='http://schemas.microsoft.com/office/2006/coverPageProps'" w:xpath="/ns0:CoverPageProperties[1]/ns0:Abstract[1]" w:storeItemID="{55AF091B-3C7A-41E3-B477-F2FDAA23CFDA}"/>
                                   <w:text/>
                                 </w:sdtPr>
+                                <w:sdtEndPr/>
                                 <w:sdtContent>
                                   <w:p>
                                     <w:pPr>
@@ -359,6 +361,7 @@
                                   <w:dataBinding w:prefixMappings="xmlns:ns0='http://schemas.openxmlformats.org/package/2006/metadata/core-properties' xmlns:ns1='http://purl.org/dc/elements/1.1/'" w:xpath="/ns0:coreProperties[1]/ns1:subject[1]" w:storeItemID="{6C3C8BC8-F283-45AE-878A-BAB7291924A1}"/>
                                   <w:text/>
                                 </w:sdtPr>
+                                <w:sdtEndPr/>
                                 <w:sdtContent>
                                   <w:p>
                                     <w:pPr>
@@ -4914,6 +4917,83 @@
       <w:r>
         <w:rPr>
           <w:b/>
+          <w:noProof/>
+          <w:lang w:val="en-CA" w:eastAsia="en-CA"/>
+        </w:rPr>
+        <w:drawing>
+          <wp:anchor distT="0" distB="0" distL="114300" distR="114300" simplePos="0" relativeHeight="251661312" behindDoc="1" locked="0" layoutInCell="1" allowOverlap="1" wp14:anchorId="3EA3D086" wp14:editId="2D838BC8">
+            <wp:simplePos x="0" y="0"/>
+            <wp:positionH relativeFrom="margin">
+              <wp:posOffset>3285130</wp:posOffset>
+            </wp:positionH>
+            <wp:positionV relativeFrom="paragraph">
+              <wp:posOffset>258796</wp:posOffset>
+            </wp:positionV>
+            <wp:extent cx="2777490" cy="2391410"/>
+            <wp:effectExtent l="0" t="0" r="3810" b="8890"/>
+            <wp:wrapTight wrapText="bothSides">
+              <wp:wrapPolygon edited="0">
+                <wp:start x="0" y="0"/>
+                <wp:lineTo x="0" y="21508"/>
+                <wp:lineTo x="21481" y="21508"/>
+                <wp:lineTo x="21481" y="0"/>
+                <wp:lineTo x="0" y="0"/>
+              </wp:wrapPolygon>
+            </wp:wrapTight>
+            <wp:docPr id="3" name="Picture 3" descr="C:\Users\Tyler\Desktop\Screenshot from 2016-03-23 20-38-08.png"/>
+            <wp:cNvGraphicFramePr>
+              <a:graphicFrameLocks xmlns:a="http://schemas.openxmlformats.org/drawingml/2006/main" noChangeAspect="1"/>
+            </wp:cNvGraphicFramePr>
+            <a:graphic xmlns:a="http://schemas.openxmlformats.org/drawingml/2006/main">
+              <a:graphicData uri="http://schemas.openxmlformats.org/drawingml/2006/picture">
+                <pic:pic xmlns:pic="http://schemas.openxmlformats.org/drawingml/2006/picture">
+                  <pic:nvPicPr>
+                    <pic:cNvPr id="0" name="Picture 3" descr="C:\Users\Tyler\Desktop\Screenshot from 2016-03-23 20-38-08.png"/>
+                    <pic:cNvPicPr>
+                      <a:picLocks noChangeAspect="1" noChangeArrowheads="1"/>
+                    </pic:cNvPicPr>
+                  </pic:nvPicPr>
+                  <pic:blipFill>
+                    <a:blip r:embed="rId7">
+                      <a:extLst>
+                        <a:ext uri="{28A0092B-C50C-407E-A947-70E740481C1C}">
+                          <a14:useLocalDpi xmlns:a14="http://schemas.microsoft.com/office/drawing/2010/main" val="0"/>
+                        </a:ext>
+                      </a:extLst>
+                    </a:blip>
+                    <a:srcRect/>
+                    <a:stretch>
+                      <a:fillRect/>
+                    </a:stretch>
+                  </pic:blipFill>
+                  <pic:spPr bwMode="auto">
+                    <a:xfrm>
+                      <a:off x="0" y="0"/>
+                      <a:ext cx="2777490" cy="2391410"/>
+                    </a:xfrm>
+                    <a:prstGeom prst="rect">
+                      <a:avLst/>
+                    </a:prstGeom>
+                    <a:noFill/>
+                    <a:ln>
+                      <a:noFill/>
+                    </a:ln>
+                  </pic:spPr>
+                </pic:pic>
+              </a:graphicData>
+            </a:graphic>
+            <wp14:sizeRelH relativeFrom="margin">
+              <wp14:pctWidth>0</wp14:pctWidth>
+            </wp14:sizeRelH>
+            <wp14:sizeRelV relativeFrom="margin">
+              <wp14:pctHeight>0</wp14:pctHeight>
+            </wp14:sizeRelV>
+          </wp:anchor>
+        </w:drawing>
+      </w:r>
+      <w:r>
+        <w:rPr>
+          <w:b/>
         </w:rPr>
         <w:t>Test 1 – Fig 1</w:t>
       </w:r>
@@ -4926,25 +5006,105 @@
     </w:p>
     <w:p>
       <w:pPr>
-        <w:jc w:val="center"/>
         <w:rPr>
           <w:b/>
         </w:rPr>
       </w:pPr>
+      <w:r>
+        <w:rPr>
+          <w:b/>
+          <w:noProof/>
+          <w:lang w:val="en-CA" w:eastAsia="en-CA"/>
+        </w:rPr>
+        <w:drawing>
+          <wp:inline distT="0" distB="0" distL="0" distR="0" wp14:anchorId="6FD07372" wp14:editId="2AE9DA26">
+            <wp:extent cx="2778826" cy="2392027"/>
+            <wp:effectExtent l="0" t="0" r="2540" b="8890"/>
+            <wp:docPr id="2" name="Picture 2" descr="C:\Users\Tyler\Desktop\Screenshot from 2016-03-23 20-37-25.png"/>
+            <wp:cNvGraphicFramePr>
+              <a:graphicFrameLocks xmlns:a="http://schemas.openxmlformats.org/drawingml/2006/main" noChangeAspect="1"/>
+            </wp:cNvGraphicFramePr>
+            <a:graphic xmlns:a="http://schemas.openxmlformats.org/drawingml/2006/main">
+              <a:graphicData uri="http://schemas.openxmlformats.org/drawingml/2006/picture">
+                <pic:pic xmlns:pic="http://schemas.openxmlformats.org/drawingml/2006/picture">
+                  <pic:nvPicPr>
+                    <pic:cNvPr id="0" name="Picture 2" descr="C:\Users\Tyler\Desktop\Screenshot from 2016-03-23 20-37-25.png"/>
+                    <pic:cNvPicPr>
+                      <a:picLocks noChangeAspect="1" noChangeArrowheads="1"/>
+                    </pic:cNvPicPr>
+                  </pic:nvPicPr>
+                  <pic:blipFill>
+                    <a:blip r:embed="rId8">
+                      <a:extLst>
+                        <a:ext uri="{28A0092B-C50C-407E-A947-70E740481C1C}">
+                          <a14:useLocalDpi xmlns:a14="http://schemas.microsoft.com/office/drawing/2010/main" val="0"/>
+                        </a:ext>
+                      </a:extLst>
+                    </a:blip>
+                    <a:srcRect/>
+                    <a:stretch>
+                      <a:fillRect/>
+                    </a:stretch>
+                  </pic:blipFill>
+                  <pic:spPr bwMode="auto">
+                    <a:xfrm>
+                      <a:off x="0" y="0"/>
+                      <a:ext cx="2796337" cy="2407101"/>
+                    </a:xfrm>
+                    <a:prstGeom prst="rect">
+                      <a:avLst/>
+                    </a:prstGeom>
+                    <a:noFill/>
+                    <a:ln>
+                      <a:noFill/>
+                    </a:ln>
+                  </pic:spPr>
+                </pic:pic>
+              </a:graphicData>
+            </a:graphic>
+          </wp:inline>
+        </w:drawing>
+      </w:r>
     </w:p>
     <w:p>
       <w:pPr>
         <w:pStyle w:val="Heading3"/>
+      </w:pPr>
+      <w:bookmarkStart w:id="8" w:name="_Toc446528756"/>
+    </w:p>
+    <w:p>
+      <w:pPr>
+        <w:pStyle w:val="Heading3"/>
+      </w:pPr>
+      <w:r>
+        <w:t>Test Conclusion:</w:t>
+      </w:r>
+      <w:bookmarkEnd w:id="8"/>
+    </w:p>
+    <w:p>
+      <w:pPr>
         <w:rPr>
           <w:sz w:val="26"/>
           <w:szCs w:val="26"/>
         </w:rPr>
       </w:pPr>
-      <w:bookmarkStart w:id="8" w:name="_Toc446528756"/>
-      <w:r>
-        <w:t>Test Conclusion:</w:t>
-      </w:r>
-      <w:bookmarkEnd w:id="8"/>
+      <w:r>
+        <w:t xml:space="preserve">Connecting to </w:t>
+      </w:r>
+      <w:r>
+        <w:t>an active server is functional. The very first message seen will be the window announcing that you are connected as “your username.”</w:t>
+      </w:r>
+      <w:r>
+        <w:t xml:space="preserve"> </w:t>
+      </w:r>
+      <w:bookmarkStart w:id="9" w:name="_GoBack"/>
+      <w:r>
+        <w:rPr>
+          <w:b/>
+        </w:rPr>
+        <w:t>This is success.</w:t>
+      </w:r>
+      <w:bookmarkEnd w:id="9"/>
       <w:r>
         <w:br w:type="page"/>
       </w:r>
@@ -4953,7 +5113,7 @@
       <w:pPr>
         <w:pStyle w:val="Heading2"/>
       </w:pPr>
-      <w:bookmarkStart w:id="9" w:name="_Toc446528757"/>
+      <w:bookmarkStart w:id="10" w:name="_Toc446528757"/>
       <w:r>
         <w:lastRenderedPageBreak/>
         <w:t xml:space="preserve">Iteration 2: </w:t>
@@ -4964,18 +5124,18 @@
       <w:r>
         <w:t>Sends a Message</w:t>
       </w:r>
-      <w:bookmarkEnd w:id="9"/>
+      <w:bookmarkEnd w:id="10"/>
     </w:p>
     <w:p/>
     <w:p>
       <w:pPr>
         <w:pStyle w:val="Heading3"/>
       </w:pPr>
-      <w:bookmarkStart w:id="10" w:name="_Toc446528758"/>
+      <w:bookmarkStart w:id="11" w:name="_Toc446528758"/>
       <w:r>
         <w:t>Test Environment:</w:t>
       </w:r>
-      <w:bookmarkEnd w:id="10"/>
+      <w:bookmarkEnd w:id="11"/>
     </w:p>
     <w:p>
       <w:r>
@@ -4990,11 +5150,11 @@
       <w:pPr>
         <w:pStyle w:val="Heading3"/>
       </w:pPr>
-      <w:bookmarkStart w:id="11" w:name="_Toc446528759"/>
+      <w:bookmarkStart w:id="12" w:name="_Toc446528759"/>
       <w:r>
         <w:t>Test Purpose:</w:t>
       </w:r>
-      <w:bookmarkEnd w:id="11"/>
+      <w:bookmarkEnd w:id="12"/>
     </w:p>
     <w:p>
       <w:r>
@@ -5013,11 +5173,11 @@
       <w:pPr>
         <w:pStyle w:val="Heading3"/>
       </w:pPr>
-      <w:bookmarkStart w:id="12" w:name="_Toc446528760"/>
+      <w:bookmarkStart w:id="13" w:name="_Toc446528760"/>
       <w:r>
         <w:t>Test Results:</w:t>
       </w:r>
-      <w:bookmarkEnd w:id="12"/>
+      <w:bookmarkEnd w:id="13"/>
     </w:p>
     <w:p/>
     <w:p>
@@ -5057,11 +5217,11 @@
           <w:szCs w:val="32"/>
         </w:rPr>
       </w:pPr>
-      <w:bookmarkStart w:id="13" w:name="_Toc446528761"/>
+      <w:bookmarkStart w:id="14" w:name="_Toc446528761"/>
       <w:r>
         <w:t>Test Conclusion:</w:t>
       </w:r>
-      <w:bookmarkEnd w:id="13"/>
+      <w:bookmarkEnd w:id="14"/>
       <w:r>
         <w:br w:type="page"/>
       </w:r>
@@ -5070,7 +5230,7 @@
       <w:pPr>
         <w:pStyle w:val="Heading2"/>
       </w:pPr>
-      <w:bookmarkStart w:id="14" w:name="_Toc446528762"/>
+      <w:bookmarkStart w:id="15" w:name="_Toc446528762"/>
       <w:r>
         <w:lastRenderedPageBreak/>
         <w:t xml:space="preserve">Iteration 3: </w:t>
@@ -5081,18 +5241,18 @@
       <w:r>
         <w:t xml:space="preserve"> Receives a New Message</w:t>
       </w:r>
-      <w:bookmarkEnd w:id="14"/>
+      <w:bookmarkEnd w:id="15"/>
     </w:p>
     <w:p/>
     <w:p>
       <w:pPr>
         <w:pStyle w:val="Heading3"/>
       </w:pPr>
-      <w:bookmarkStart w:id="15" w:name="_Toc446528763"/>
+      <w:bookmarkStart w:id="16" w:name="_Toc446528763"/>
       <w:r>
         <w:t>Test Environment:</w:t>
       </w:r>
-      <w:bookmarkEnd w:id="15"/>
+      <w:bookmarkEnd w:id="16"/>
     </w:p>
     <w:p>
       <w:r>
@@ -5107,11 +5267,11 @@
       <w:pPr>
         <w:pStyle w:val="Heading3"/>
       </w:pPr>
-      <w:bookmarkStart w:id="16" w:name="_Toc446528764"/>
+      <w:bookmarkStart w:id="17" w:name="_Toc446528764"/>
       <w:r>
         <w:t>Test Purpose:</w:t>
       </w:r>
-      <w:bookmarkEnd w:id="16"/>
+      <w:bookmarkEnd w:id="17"/>
     </w:p>
     <w:p>
       <w:r>
@@ -5130,11 +5290,11 @@
       <w:pPr>
         <w:pStyle w:val="Heading3"/>
       </w:pPr>
-      <w:bookmarkStart w:id="17" w:name="_Toc446528765"/>
+      <w:bookmarkStart w:id="18" w:name="_Toc446528765"/>
       <w:r>
         <w:t>Test Results:</w:t>
       </w:r>
-      <w:bookmarkEnd w:id="17"/>
+      <w:bookmarkEnd w:id="18"/>
     </w:p>
     <w:p/>
     <w:p>
@@ -5174,11 +5334,11 @@
           <w:szCs w:val="32"/>
         </w:rPr>
       </w:pPr>
-      <w:bookmarkStart w:id="18" w:name="_Toc446528766"/>
+      <w:bookmarkStart w:id="19" w:name="_Toc446528766"/>
       <w:r>
         <w:t>Test Conclusion:</w:t>
       </w:r>
-      <w:bookmarkEnd w:id="18"/>
+      <w:bookmarkEnd w:id="19"/>
       <w:r>
         <w:br w:type="page"/>
       </w:r>
@@ -5187,7 +5347,7 @@
       <w:pPr>
         <w:pStyle w:val="Heading2"/>
       </w:pPr>
-      <w:bookmarkStart w:id="19" w:name="_Toc446528767"/>
+      <w:bookmarkStart w:id="20" w:name="_Toc446528767"/>
       <w:r>
         <w:lastRenderedPageBreak/>
         <w:t xml:space="preserve">Iteration 4: </w:t>
@@ -5195,18 +5355,18 @@
       <w:r>
         <w:t>Client Has a Bad Username</w:t>
       </w:r>
-      <w:bookmarkEnd w:id="19"/>
+      <w:bookmarkEnd w:id="20"/>
     </w:p>
     <w:p/>
     <w:p>
       <w:pPr>
         <w:pStyle w:val="Heading3"/>
       </w:pPr>
-      <w:bookmarkStart w:id="20" w:name="_Toc446528768"/>
+      <w:bookmarkStart w:id="21" w:name="_Toc446528768"/>
       <w:r>
         <w:t>Test Environment:</w:t>
       </w:r>
-      <w:bookmarkEnd w:id="20"/>
+      <w:bookmarkEnd w:id="21"/>
     </w:p>
     <w:p>
       <w:r>
@@ -5219,10 +5379,7 @@
         <w:t>with no username.</w:t>
       </w:r>
     </w:p>
-    <w:p>
-      <w:bookmarkStart w:id="21" w:name="_GoBack"/>
-      <w:bookmarkEnd w:id="21"/>
-    </w:p>
+    <w:p/>
     <w:p>
       <w:pPr>
         <w:pStyle w:val="Heading3"/>
@@ -5265,13 +5422,13 @@
         <w:rPr>
           <w:b/>
         </w:rPr>
-        <w:t>Test 1 – Fig 1</w:t>
+        <w:t>Test 4</w:t>
       </w:r>
       <w:r>
         <w:rPr>
           <w:b/>
         </w:rPr>
-        <w:t xml:space="preserve">                                                                         Test1 – Fig 2</w:t>
+        <w:t xml:space="preserve">– Fig </w:t>
       </w:r>
     </w:p>
     <w:p>
@@ -5281,6 +5438,69 @@
           <w:b/>
         </w:rPr>
       </w:pPr>
+      <w:r>
+        <w:rPr>
+          <w:b/>
+          <w:noProof/>
+          <w:lang w:val="en-CA" w:eastAsia="en-CA"/>
+        </w:rPr>
+        <w:drawing>
+          <wp:inline distT="0" distB="0" distL="0" distR="0">
+            <wp:extent cx="4607560" cy="3966210"/>
+            <wp:effectExtent l="0" t="0" r="2540" b="0"/>
+            <wp:docPr id="1" name="Picture 1" descr="C:\Users\Tyler\Desktop\Screenshot from 2016-03-23 20-47-23.png"/>
+            <wp:cNvGraphicFramePr>
+              <a:graphicFrameLocks xmlns:a="http://schemas.openxmlformats.org/drawingml/2006/main" noChangeAspect="1"/>
+            </wp:cNvGraphicFramePr>
+            <a:graphic xmlns:a="http://schemas.openxmlformats.org/drawingml/2006/main">
+              <a:graphicData uri="http://schemas.openxmlformats.org/drawingml/2006/picture">
+                <pic:pic xmlns:pic="http://schemas.openxmlformats.org/drawingml/2006/picture">
+                  <pic:nvPicPr>
+                    <pic:cNvPr id="0" name="Picture 1" descr="C:\Users\Tyler\Desktop\Screenshot from 2016-03-23 20-47-23.png"/>
+                    <pic:cNvPicPr>
+                      <a:picLocks noChangeAspect="1" noChangeArrowheads="1"/>
+                    </pic:cNvPicPr>
+                  </pic:nvPicPr>
+                  <pic:blipFill>
+                    <a:blip r:embed="rId9">
+                      <a:extLst>
+                        <a:ext uri="{28A0092B-C50C-407E-A947-70E740481C1C}">
+                          <a14:useLocalDpi xmlns:a14="http://schemas.microsoft.com/office/drawing/2010/main" val="0"/>
+                        </a:ext>
+                      </a:extLst>
+                    </a:blip>
+                    <a:srcRect/>
+                    <a:stretch>
+                      <a:fillRect/>
+                    </a:stretch>
+                  </pic:blipFill>
+                  <pic:spPr bwMode="auto">
+                    <a:xfrm>
+                      <a:off x="0" y="0"/>
+                      <a:ext cx="4607560" cy="3966210"/>
+                    </a:xfrm>
+                    <a:prstGeom prst="rect">
+                      <a:avLst/>
+                    </a:prstGeom>
+                    <a:noFill/>
+                    <a:ln>
+                      <a:noFill/>
+                    </a:ln>
+                  </pic:spPr>
+                </pic:pic>
+              </a:graphicData>
+            </a:graphic>
+          </wp:inline>
+        </w:drawing>
+      </w:r>
+    </w:p>
+    <w:p>
+      <w:pPr>
+        <w:jc w:val="center"/>
+        <w:rPr>
+          <w:b/>
+        </w:rPr>
+      </w:pPr>
     </w:p>
     <w:p>
       <w:pPr>
@@ -5291,6 +5511,26 @@
         <w:t>Test Conclusion:</w:t>
       </w:r>
       <w:bookmarkEnd w:id="24"/>
+    </w:p>
+    <w:p>
+      <w:r>
+        <w:t>The client refuses to connect to the server and displays an error message indicating that user has inputted invalid credentials.</w:t>
+      </w:r>
+      <w:r>
+        <w:t xml:space="preserve"> </w:t>
+      </w:r>
+      <w:r>
+        <w:rPr>
+          <w:b/>
+        </w:rPr>
+        <w:t>This is an intended failure</w:t>
+      </w:r>
+      <w:r>
+        <w:rPr>
+          <w:b/>
+        </w:rPr>
+        <w:t xml:space="preserve"> and will be declared as a success!</w:t>
+      </w:r>
       <w:r>
         <w:br w:type="page"/>
       </w:r>
@@ -7548,7 +7788,7 @@
 </file>
 
 <file path=customXml/itemProps2.xml><?xml version="1.0" encoding="utf-8"?>
-<ds:datastoreItem xmlns:ds="http://schemas.openxmlformats.org/officeDocument/2006/customXml" ds:itemID="{A9763E39-EC04-45BB-9FC5-86AB40514F36}">
+<ds:datastoreItem xmlns:ds="http://schemas.openxmlformats.org/officeDocument/2006/customXml" ds:itemID="{2A065DCC-4ACC-49A1-8F47-971160BEAD42}">
   <ds:schemaRefs>
     <ds:schemaRef ds:uri="http://schemas.openxmlformats.org/officeDocument/2006/bibliography"/>
   </ds:schemaRefs>

</xml_diff>